<commit_message>
did stuff editted a bit
</commit_message>
<xml_diff>
--- a/proposal.docx
+++ b/proposal.docx
@@ -56,7 +56,7 @@
         <w:pStyle w:val="FirstParagraph"/>
       </w:pPr>
       <w:r>
-        <w:t xml:space="preserve">Upper montane treeless meadows - otherwise known as balds - command high floral diversity, panoramic views of the landscape, and origins shrouded in mystery</w:t>
+        <w:t xml:space="preserve">Upper montane treeless meadows - balds - have high floral diversity, panoramic views of the landscape, and origins shrouded in mystery</w:t>
       </w:r>
       <w:r>
         <w:t xml:space="preserve"> </w:t>
@@ -65,26 +65,16 @@
         <w:t xml:space="preserve">(Murdock 1968, Gersmehl 1970)</w:t>
       </w:r>
       <w:r>
-        <w:t xml:space="preserve">. Most of these balds exist above 4,000 feet in elevation, however in ecological terms, true balds occur above 4,600 feet elevation. According to</w:t>
-      </w:r>
-      <w:r>
-        <w:t xml:space="preserve"> </w:t>
-      </w:r>
-      <w:r>
-        <w:t xml:space="preserve">(</w:t>
-      </w:r>
-      <w:r>
-        <w:rPr>
-          <w:bCs/>
-          <w:b/>
-        </w:rPr>
-        <w:t xml:space="preserve">Murdock.1986?</w:t>
-      </w:r>
-      <w:r>
-        <w:t xml:space="preserve">)</w:t>
-      </w:r>
-      <w:r>
-        <w:t xml:space="preserve">, true balds only occur in the Southern Blue Ridge Physiographic Province. Two types of balds have been identified; heath balds - dominated by woody ericaceous species or grassy balds - dominated by herbaceous vegetation such as, grasses and sedges</w:t>
+        <w:t xml:space="preserve">. Most of these balds exist above 4,000 feet in elevation, while true balds occur above 4,600 feet elevation. According to</w:t>
+      </w:r>
+      <w:r>
+        <w:t xml:space="preserve"> </w:t>
+      </w:r>
+      <w:r>
+        <w:t xml:space="preserve">Murdock (1968)</w:t>
+      </w:r>
+      <w:r>
+        <w:t xml:space="preserve">, true balds only occur in the Southern Blue Ridge Physiographic Province. Two types of balds have been identified; heath balds which are dominated by woody ericaceous species such as blackberry and grassy balds which are dominated by herbaceous vegetation such as, grasses and sedges</w:t>
       </w:r>
       <w:r>
         <w:t xml:space="preserve"> </w:t>
@@ -105,16 +95,7 @@
         <w:t xml:space="preserve"> </w:t>
       </w:r>
       <w:r>
-        <w:t xml:space="preserve">concluded that balds were formed as cultural artifacts that were maintained mainly by grazing of livestock and some form of burning. For these biodiverse balds to persist the mystery of their origin and their management needed to become separate concepts or else they will have vanished by the end of the century, as posited by</w:t>
-      </w:r>
-      <w:r>
-        <w:t xml:space="preserve"> </w:t>
-      </w:r>
-      <w:r>
-        <w:t xml:space="preserve">Lindsay (1976)</w:t>
-      </w:r>
-      <w:r>
-        <w:t xml:space="preserve">. Management ensued with the most beneficial practice employed differing among agencies; the U. S. Forest Service (USFS) has committed to maintaining all grassy balds through mowing, while the Great Smoky Mountains National Park and Shenandoah National Park maintain some but not all balds</w:t>
+        <w:t xml:space="preserve">concluded that balds were formed as cultural artifacts that were maintained mainly by grazing of livestock and some form of burning. Management ensued with employed practices differing among agencies; the U. S. Forest Service (USFS) has committed to maintaining all grassy balds through mowing, while the Great Smoky Mountains National Park and Shenandoah National Park maintain some but not all balds</w:t>
       </w:r>
       <w:r>
         <w:t xml:space="preserve"> </w:t>
@@ -131,7 +112,7 @@
         <w:pStyle w:val="BodyText"/>
       </w:pPr>
       <w:r>
-        <w:t xml:space="preserve">Round Bald is located about 16 miles North of Bakersville, North Carolina and 14 miles South of Roan Mountain, Tennessee next to Carver’s Gap. This bald crests at 5,800 feet in elevation and has slope of approximately 21-degrees from northern edge to southern edge. Since the 1980’s, the management practice responsible for slowing succession on USFS’ Appalachian balds has been mowing to promote the diversity of the native grasses and sedges. However, these balds have been facing habitat loss due to woody encroachment of blackberry,</w:t>
+        <w:t xml:space="preserve">Round Bald is located about 16 miles North of Bakersville, North Carolina and 14 miles South of Roan Mountain, Tennessee next to Carver’s Gap. This bald crests at 5,800 feet in elevation and has a mostly south-facing slope at approximately 21-degrees. Since the 1980’s, mowing has been used to ameliorate species diversity loss from woody encroachment. However, these balds are still threatened by blackberry,</w:t>
       </w:r>
       <w:r>
         <w:t xml:space="preserve"> </w:t>
@@ -153,7 +134,7 @@
         <w:t xml:space="preserve">(Murdock 1968, Lenze 2015, Stokes and Horton 2022)</w:t>
       </w:r>
       <w:r>
-        <w:t xml:space="preserve">. Mowing has proven successful in improving the coverage of grasses and sedges but encroachment by blackberry is a continued threat that needs further study. In February of 2022 a low-intensity surface fire broke out on Round Bald and burned approximately 4 acres, with little visible effect on blackberry. Fire has been show to be effective at combating woody encroachment, and a preferred method of management over mowing</w:t>
+        <w:t xml:space="preserve">. In February of 2022 a low-intensity surface fire broke out on Round Bald and burned approximately 26 acres, with little visible effect on blackberry. Fire has been show to be effective at combating woody encroachment and a preferred method of management over mowing</w:t>
       </w:r>
       <w:r>
         <w:t xml:space="preserve"> </w:t>
@@ -188,7 +169,7 @@
         <w:pStyle w:val="FirstParagraph"/>
       </w:pPr>
       <w:r>
-        <w:t xml:space="preserve">Round Bald is located in the Roan Mountain Massif of the Unaka Range of the Southern Appalachian Mountains, between Carver’s gap and Engine gap. The Appalachian Trail (AT) bisects the study site into North of the trail and South of the trail. The site itself is spread across parts of Pisgah National Forest in North Carolina and Cherokee National Forest in Tennessee, at approximately 36o 06’N and 82o60’W.</w:t>
+        <w:t xml:space="preserve">Round Bald is located in the Roan Mountain Massif of the Unaka Mountain range of the Southern Appalachian Mountains, between Carver’s gap and Engine gap. The Appalachian Trail (AT) bisects the study site into North of the trail and South of the trail. The site itself is spread across parts of Pisgah National Forest in North Carolina and Cherokee National Forest in Tennessee, at approximately 36° 06’N and 82° 60’W.</w:t>
       </w:r>
     </w:p>
     <w:p>
@@ -205,23 +186,13 @@
         <w:t xml:space="preserve">Stokes and Horton (2022)</w:t>
       </w:r>
       <w:r>
-        <w:t xml:space="preserve">, who used the historic AT as the central line until it converged with the new AT. Their transects were laid out perpendicular to the AT and a GPS point was logged where the two met and the distance from the Carver’s Gap trail head was measured and recorded. Transects were separated 150 meters from each other and extended from the northernmost edge of the bald to the southernmost with vegetation plots established every 8-12 meters. Vegetation plots that overlapped with plots from</w:t>
-      </w:r>
-      <w:r>
-        <w:t xml:space="preserve"> </w:t>
-      </w:r>
-      <w:r>
-        <w:t xml:space="preserve">(</w:t>
-      </w:r>
-      <w:r>
-        <w:rPr>
-          <w:bCs/>
-          <w:b/>
-        </w:rPr>
-        <w:t xml:space="preserve">HamelSomers.1990?</w:t>
-      </w:r>
-      <w:r>
-        <w:t xml:space="preserve">)</w:t>
+        <w:t xml:space="preserve">, who used the historic AT as the central line until it converged with the new AT. Their transects were laid out perpendicular to the AT and GPS points were logged where the two met and the distance from the Carver’s Gap trail head was measured and recorded. Transects were separated 150 meters from each other and extended from the northernmost edge of the bald to the southernmost with vegetation plots established every 8-12 meters. Vegetation plots that overlapped with plots from</w:t>
+      </w:r>
+      <w:r>
+        <w:t xml:space="preserve"> </w:t>
+      </w:r>
+      <w:r>
+        <w:t xml:space="preserve">Hamel and Somers (1990)</w:t>
       </w:r>
       <w:r>
         <w:t xml:space="preserve">, distances were adjusted to resample those plots.</w:t>
@@ -232,7 +203,7 @@
         <w:pStyle w:val="BodyText"/>
       </w:pPr>
       <w:r>
-        <w:t xml:space="preserve">In this instance we will measure the percent coverage and presence of vegetation using a 1-m x 0.5-m PVC quadrat divided into 50 equal sized squares. Plots will total 1 m^2, and sample the northern half followed by the southern half. Each square will be visually assigned by dominant vegetation type to equal 100% coverage per plot. Ground layer (&lt;1m in height), shrub layer (&gt;1m in height), and overstory (if present) vegetation will be determined and categorized accordingly per recommendation</w:t>
+        <w:t xml:space="preserve">In this instance we will measure the percent coverage and presence of vegetation using a 1-m2 PVC quadrat divided into 100 equal sized squares. Each square will be visually assigned by dominant vegetation type to equal 100% coverage per plot. Ground layer (&lt;1m in height) vegetation will be determined and categorized accordingly per recommendation</w:t>
       </w:r>
       <w:r>
         <w:t xml:space="preserve"> </w:t>
@@ -244,7 +215,16 @@
         <w:t xml:space="preserve"> </w:t>
       </w:r>
       <w:r>
-        <w:t xml:space="preserve">developed by USFS botanist Gary Kauffman. In total 226 plots along 12 transects were sampled in 2020, of these about 54 plots along the first four transects were in the 2022 fire and another 49 plots along the same transects were out of the fire. This will provide us with clear borders to examine plant community changes as a result of fire following two sampling seasons in June through August of 2022 and 2023.</w:t>
+        <w:t xml:space="preserve">and developed by USFS botanist Gary Kauffman. In total 226 plots along 12 transects were sampled in 2020, of these about 54 plots along the first four transects were in the 2022 fire and another 49 plots along the same transects were out of the fire. This will provide us with clear borders to examine plant community changes as a result of fire following two sampling seasons in June 2022 and 2023. Due to limited sampling help, vegetation identification was an abbreviated version from</w:t>
+      </w:r>
+      <w:r>
+        <w:t xml:space="preserve"> </w:t>
+      </w:r>
+      <w:r>
+        <w:t xml:space="preserve">Stokes and Horton (2022)</w:t>
+      </w:r>
+      <w:r>
+        <w:t xml:space="preserve">, in this sampling we identified to major vegetative types - specifically, Rubus, grasses, and sedges.</w:t>
       </w:r>
     </w:p>
     <w:p>
@@ -252,16 +232,7 @@
         <w:pStyle w:val="BodyText"/>
       </w:pPr>
       <w:r>
-        <w:t xml:space="preserve">To examine the effects of fire on the seed bank, soil samples will be collected at three plots along each transect for both burned and unburned areas. This will provide 12 soil seed bank samples for either treatment that will be further split into three depth categories following</w:t>
-      </w:r>
-      <w:r>
-        <w:t xml:space="preserve"> </w:t>
-      </w:r>
-      <w:r>
-        <w:t xml:space="preserve">Price et al. (2010)</w:t>
-      </w:r>
-      <w:r>
-        <w:t xml:space="preserve">. Soil seed bank samples will be taken with a 5-cm diameter tube at a depth of 20-cm and carefully fractionated into depth categories of 0–5, 5–10 and 10–20 cm. Samples will then be placed in tins before being transferred to the greenhouse, air dried, and stored at room temperature until use.</w:t>
+        <w:t xml:space="preserve">To examine the effects of fire on the seed bank, soil samples will be collected at three plots along each transect for both burned and unburned areas, totaling 12 soil seed bank samples for either treatment. Soil seed bank samples will be taken with a 5-cm diameter tube at a depth of 2-cm and placed in tins before being transferred to the greenhouse and stored at room temperature until use.</w:t>
       </w:r>
     </w:p>
     <w:p>
@@ -269,7 +240,7 @@
         <w:pStyle w:val="BodyText"/>
       </w:pPr>
       <w:r>
-        <w:t xml:space="preserve">Soil seed bank samples will be examined following the seedling emergence method, in which, 100g fractions of soil samples are mixed with sterilized potting mix to a 2-cm depth in 11- x 8.5- x 5-cm seedling trays. Six control trays will be prepared with sterile potting mix to check for contamination. Trays will then be placed in the greenhouse at ambient temperature. Watering will occur daily until soil is saturated. As seedlings emerge they will be identified, counted, and removed on a weekly basis. The species that cannot be identified will be repotted until identifiable</w:t>
+        <w:t xml:space="preserve">Soil seed bank samples will be examined following the seedling emergence method, in which, 100g fractions of soil samples are mixed with sterilized potting mix to a 2-cm depth in 11- x 8.5- x 5-cm seedling trays. Six control trays will be prepared with sterile potting mix to check for contamination. Trays will then be placed in the greenhouse at ambient temperature. Watering will occur every other day until soil is saturated. As seedlings emerge they will be identified, counted, and removed on a weekly basis. The species that cannot be identified will be repotted until identifiable</w:t>
       </w:r>
       <w:r>
         <w:t xml:space="preserve"> </w:t>
@@ -278,7 +249,15 @@
         <w:t xml:space="preserve">(Price et al. 2010)</w:t>
       </w:r>
       <w:r>
-        <w:t xml:space="preserve">.</w:t>
+        <w:t xml:space="preserve">. In December of 2022, soil sample trays were placed outside to simulate winter conditions and potentially germinate seeds in the seed bank.</w:t>
+      </w:r>
+    </w:p>
+    <w:p>
+      <w:pPr>
+        <w:pStyle w:val="BodyText"/>
+      </w:pPr>
+      <w:r>
+        <w:t xml:space="preserve">A second soil sample following the same protocol will be conducted in March of 2023. These samples will examine what is readily germinable following natural winter weathering. These samples will be compared to the first set to examine post burn germinable seeds versus post winter germinable seeds.</w:t>
       </w:r>
     </w:p>
     <w:bookmarkEnd w:id="21"/>
@@ -292,7 +271,7 @@
       </w:r>
     </w:p>
     <w:bookmarkStart w:id="32" w:name="refs"/>
-    <w:bookmarkStart w:id="22" w:name="ref-Cain.1930"/>
+    <w:bookmarkStart w:id="22" w:name="ref-Cain1930"/>
     <w:p>
       <w:pPr>
         <w:pStyle w:val="Bibliography"/>
@@ -302,7 +281,7 @@
       </w:r>
     </w:p>
     <w:bookmarkEnd w:id="22"/>
-    <w:bookmarkStart w:id="23" w:name="ref-Gers.1970"/>
+    <w:bookmarkStart w:id="23" w:name="ref-Gers1970"/>
     <w:p>
       <w:pPr>
         <w:pStyle w:val="Bibliography"/>
@@ -312,18 +291,28 @@
       </w:r>
     </w:p>
     <w:bookmarkEnd w:id="23"/>
-    <w:bookmarkStart w:id="25" w:name="ref-Lenz.2015"/>
+    <w:bookmarkStart w:id="24" w:name="ref-Hame1990"/>
     <w:p>
       <w:pPr>
         <w:pStyle w:val="Bibliography"/>
       </w:pPr>
       <w:r>
+        <w:t xml:space="preserve">Hamel, P., and P. Somers. 1990. Vegetation analysis report: Roan mountain grassy balds. Challenge Cost Share Project.:25.</w:t>
+      </w:r>
+    </w:p>
+    <w:bookmarkEnd w:id="24"/>
+    <w:bookmarkStart w:id="26" w:name="ref-Lenz2015"/>
+    <w:p>
+      <w:pPr>
+        <w:pStyle w:val="Bibliography"/>
+      </w:pPr>
+      <w:r>
         <w:t xml:space="preserve">Lenze, N. 2015.</w:t>
       </w:r>
       <w:r>
         <w:t xml:space="preserve"> </w:t>
       </w:r>
-      <w:hyperlink r:id="rId24">
+      <w:hyperlink r:id="rId25">
         <w:r>
           <w:rPr>
             <w:rStyle w:val="Hyperlink"/>
@@ -335,28 +324,18 @@
         <w:t xml:space="preserve">.</w:t>
       </w:r>
     </w:p>
-    <w:bookmarkEnd w:id="25"/>
-    <w:bookmarkStart w:id="26" w:name="ref-Lind.1976"/>
+    <w:bookmarkEnd w:id="26"/>
+    <w:bookmarkStart w:id="27" w:name="ref-Murd1986"/>
     <w:p>
       <w:pPr>
         <w:pStyle w:val="Bibliography"/>
       </w:pPr>
       <w:r>
-        <w:t xml:space="preserve">Lindsay, M. 1976. History of the grassy balds in great smoky mtns. National park. National Park Service Research - Resources Report No. 4:217.</w:t>
-      </w:r>
-    </w:p>
-    <w:bookmarkEnd w:id="26"/>
-    <w:bookmarkStart w:id="27" w:name="ref-Murd.1986"/>
-    <w:p>
-      <w:pPr>
-        <w:pStyle w:val="Bibliography"/>
-      </w:pPr>
-      <w:r>
         <w:t xml:space="preserve">Murdock, N. A. 1968. Evaluation of management techniques on a southern appalachian bald. Unpublished M.S. Thesis. Western Carolina University. 62 pp.</w:t>
       </w:r>
     </w:p>
     <w:bookmarkEnd w:id="27"/>
-    <w:bookmarkStart w:id="29" w:name="ref-Pric.2010"/>
+    <w:bookmarkStart w:id="29" w:name="ref-Pric2010"/>
     <w:p>
       <w:pPr>
         <w:pStyle w:val="Bibliography"/>
@@ -380,7 +359,7 @@
       </w:r>
     </w:p>
     <w:bookmarkEnd w:id="29"/>
-    <w:bookmarkStart w:id="31" w:name="ref-Stok.2022"/>
+    <w:bookmarkStart w:id="31" w:name="ref-Stok2022"/>
     <w:p>
       <w:pPr>
         <w:pStyle w:val="Bibliography"/>

</xml_diff>

<commit_message>
editted that shit now I gotta read some shit
</commit_message>
<xml_diff>
--- a/proposal.docx
+++ b/proposal.docx
@@ -65,7 +65,7 @@
         <w:t xml:space="preserve">(Murdock 1968, Gersmehl 1970)</w:t>
       </w:r>
       <w:r>
-        <w:t xml:space="preserve">. Most of these balds exist above 4,000 feet in elevation, while true balds occur above 4,600 feet elevation. According to</w:t>
+        <w:t xml:space="preserve">. Balds exist above 4,000 feet in elevation, while true balds occur above 4,600 feet elevation. According to</w:t>
       </w:r>
       <w:r>
         <w:t xml:space="preserve"> </w:t>
@@ -83,7 +83,7 @@
         <w:t xml:space="preserve">(Cain 1930, Murdock 1968)</w:t>
       </w:r>
       <w:r>
-        <w:t xml:space="preserve">. After extensive review of existing literature,</w:t>
+        <w:t xml:space="preserve">.</w:t>
       </w:r>
       <w:r>
         <w:t xml:space="preserve"> </w:t>
@@ -95,24 +95,7 @@
         <w:t xml:space="preserve"> </w:t>
       </w:r>
       <w:r>
-        <w:t xml:space="preserve">concluded that balds were formed as cultural artifacts that were maintained mainly by grazing of livestock and some form of burning. Management ensued with employed practices differing among agencies; the U. S. Forest Service (USFS) has committed to maintaining all grassy balds through mowing, while the Great Smoky Mountains National Park and Shenandoah National Park maintain some but not all balds</w:t>
-      </w:r>
-      <w:r>
-        <w:t xml:space="preserve"> </w:t>
-      </w:r>
-      <w:r>
-        <w:t xml:space="preserve">(Murdock 1968)</w:t>
-      </w:r>
-      <w:r>
-        <w:t xml:space="preserve">.</w:t>
-      </w:r>
-    </w:p>
-    <w:p>
-      <w:pPr>
-        <w:pStyle w:val="BodyText"/>
-      </w:pPr>
-      <w:r>
-        <w:t xml:space="preserve">Round Bald is located about 16 miles North of Bakersville, North Carolina and 14 miles South of Roan Mountain, Tennessee next to Carver’s Gap. This bald crests at 5,800 feet in elevation and has a mostly south-facing slope at approximately 21-degrees. Since the 1980’s, mowing has been used to ameliorate species diversity loss from woody encroachment. However, these balds are still threatened by blackberry,</w:t>
+        <w:t xml:space="preserve">concluded that balds were formed as cultural artifacts that were maintained mainly by grazing of livestock and some form of burning. Round Bald is located about 16 miles North of Bakersville, North Carolina and 14 miles South of Roan Mountain, Tennessee next to Carver’s Gap. This bald crests at 5,800 feet in elevation and has a mostly south-facing slope at approximately 21-degrees. Since the 1980’s, mowing has been used to ameliorate species diversity loss from woody encroachment. However, these balds are still threatened by blackberry,</w:t>
       </w:r>
       <w:r>
         <w:t xml:space="preserve"> </w:t>
@@ -134,16 +117,7 @@
         <w:t xml:space="preserve">(Murdock 1968, Lenze 2015, Stokes and Horton 2022)</w:t>
       </w:r>
       <w:r>
-        <w:t xml:space="preserve">. In February of 2022 a low-intensity surface fire broke out on Round Bald and burned approximately 26 acres, with little visible effect on blackberry. Fire has been show to be effective at combating woody encroachment and a preferred method of management over mowing</w:t>
-      </w:r>
-      <w:r>
-        <w:t xml:space="preserve"> </w:t>
-      </w:r>
-      <w:r>
-        <w:t xml:space="preserve">(Murdock 1968)</w:t>
-      </w:r>
-      <w:r>
-        <w:t xml:space="preserve">, but the effects on the rare and endemic species is not entirely known.</w:t>
+        <w:t xml:space="preserve">. In February of 2022 a low-intensity surface fire broke out on Round Bald and burned approximately 26 acres, with little visible effect on blackberry.</w:t>
       </w:r>
     </w:p>
     <w:p>
@@ -151,7 +125,7 @@
         <w:pStyle w:val="BodyText"/>
       </w:pPr>
       <w:r>
-        <w:t xml:space="preserve">The intention of this study is to examine the changes in the plant community and soil seed bank caused by the fire. Differences in plant community and examining what germinates from the seed bank following two growth seasons would provide incite whether this type of fire could be beneficial or detrimental to biodiversity on Round Bald. The goal is to provide data following disturbance to improve bald management and maintain these scenic wonders.</w:t>
+        <w:t xml:space="preserve">The intention of this study is to examine the changes in the plant community and soil seed bank caused by the fire. Differences in plant community and from what germinates from the seed bank following two growth seasons would provide incite whether this type of fire could be beneficial or detrimental to biodiversity on Round Bald. The goal is to provide data following disturbance to improve bald management and maintain these scenic wonders.</w:t>
       </w:r>
     </w:p>
     <w:bookmarkEnd w:id="20"/>
@@ -169,7 +143,28 @@
         <w:pStyle w:val="FirstParagraph"/>
       </w:pPr>
       <w:r>
-        <w:t xml:space="preserve">Round Bald is located in the Roan Mountain Massif of the Unaka Mountain range of the Southern Appalachian Mountains, between Carver’s gap and Engine gap. The Appalachian Trail (AT) bisects the study site into North of the trail and South of the trail. The site itself is spread across parts of Pisgah National Forest in North Carolina and Cherokee National Forest in Tennessee, at approximately 36° 06’N and 82° 60’W.</w:t>
+        <w:t xml:space="preserve">Round Bald is located in the Roan Mountain Massif of the Unaka Mountain range of the Southern Appalachian Mountains, between Carver’s gap and Engine gap. The Appalachian Trail (AT) bisects the study site into North of the trail and South of the trail. The site itself is spread across Pisgah National Forest in North Carolina and Cherokee National Forest in Tennessee, at approximately 36° 06’N and 82° 60’W. In this study we sampled transects reestablished by</w:t>
+      </w:r>
+      <w:r>
+        <w:t xml:space="preserve"> </w:t>
+      </w:r>
+      <w:r>
+        <w:t xml:space="preserve">Stokes and Horton (2022)</w:t>
+      </w:r>
+      <w:r>
+        <w:t xml:space="preserve">. In this study we measured the percent coverage of vegetation using a 1-m2 PVC quadrat divided into 100 equal sized squares. Each square was visually assigned by dominant vegetation type to equal 100% coverage per plot. Using the data collection tool from</w:t>
+      </w:r>
+      <w:r>
+        <w:t xml:space="preserve"> </w:t>
+      </w:r>
+      <w:r>
+        <w:t xml:space="preserve">Stokes and Horton (2022)</w:t>
+      </w:r>
+      <w:r>
+        <w:t xml:space="preserve"> </w:t>
+      </w:r>
+      <w:r>
+        <w:t xml:space="preserve">and USFS botanist Gary Kauffman, a total of 226 plots along 12 transects were sampled in 2020, of these 52 plots along the first four transects were in the February 2022 fire and another 47 plots along the same transects were untouched by the fire. This provided an opportunity to examine the changes in plant community composition following low-intensity ground fire over two sampling seasons in June of 2022 and 2023.</w:t>
       </w:r>
     </w:p>
     <w:p>
@@ -177,91 +172,77 @@
         <w:pStyle w:val="BodyText"/>
       </w:pPr>
       <w:r>
-        <w:t xml:space="preserve">In this study we will be sampling transects reestablished by</w:t>
-      </w:r>
-      <w:r>
-        <w:t xml:space="preserve"> </w:t>
-      </w:r>
-      <w:r>
-        <w:t xml:space="preserve">Stokes and Horton (2022)</w:t>
-      </w:r>
-      <w:r>
-        <w:t xml:space="preserve">, who used the historic AT as the central line until it converged with the new AT. Their transects were laid out perpendicular to the AT and GPS points were logged where the two met and the distance from the Carver’s Gap trail head was measured and recorded. Transects were separated 150 meters from each other and extended from the northernmost edge of the bald to the southernmost with vegetation plots established every 8-12 meters. Vegetation plots that overlapped with plots from</w:t>
-      </w:r>
-      <w:r>
-        <w:t xml:space="preserve"> </w:t>
-      </w:r>
-      <w:r>
-        <w:t xml:space="preserve">Hamel and Somers (1990)</w:t>
-      </w:r>
-      <w:r>
-        <w:t xml:space="preserve">, distances were adjusted to resample those plots.</w:t>
-      </w:r>
-    </w:p>
-    <w:p>
-      <w:pPr>
-        <w:pStyle w:val="BodyText"/>
-      </w:pPr>
-      <w:r>
-        <w:t xml:space="preserve">In this instance we will measure the percent coverage and presence of vegetation using a 1-m2 PVC quadrat divided into 100 equal sized squares. Each square will be visually assigned by dominant vegetation type to equal 100% coverage per plot. Ground layer (&lt;1m in height) vegetation will be determined and categorized accordingly per recommendation</w:t>
-      </w:r>
-      <w:r>
-        <w:t xml:space="preserve"> </w:t>
-      </w:r>
-      <w:r>
-        <w:t xml:space="preserve">Stokes and Horton (2022)</w:t>
-      </w:r>
-      <w:r>
-        <w:t xml:space="preserve"> </w:t>
-      </w:r>
-      <w:r>
-        <w:t xml:space="preserve">and developed by USFS botanist Gary Kauffman. In total 226 plots along 12 transects were sampled in 2020, of these about 54 plots along the first four transects were in the 2022 fire and another 49 plots along the same transects were out of the fire. This will provide us with clear borders to examine plant community changes as a result of fire following two sampling seasons in June 2022 and 2023. Due to limited sampling help, vegetation identification was an abbreviated version from</w:t>
-      </w:r>
-      <w:r>
-        <w:t xml:space="preserve"> </w:t>
-      </w:r>
-      <w:r>
-        <w:t xml:space="preserve">Stokes and Horton (2022)</w:t>
-      </w:r>
-      <w:r>
-        <w:t xml:space="preserve">, in this sampling we identified to major vegetative types - specifically, Rubus, grasses, and sedges.</w:t>
-      </w:r>
-    </w:p>
-    <w:p>
-      <w:pPr>
-        <w:pStyle w:val="BodyText"/>
-      </w:pPr>
-      <w:r>
-        <w:t xml:space="preserve">To examine the effects of fire on the seed bank, soil samples will be collected at three plots along each transect for both burned and unburned areas, totaling 12 soil seed bank samples for either treatment. Soil seed bank samples will be taken with a 5-cm diameter tube at a depth of 2-cm and placed in tins before being transferred to the greenhouse and stored at room temperature until use.</w:t>
-      </w:r>
-    </w:p>
-    <w:p>
-      <w:pPr>
-        <w:pStyle w:val="BodyText"/>
-      </w:pPr>
-      <w:r>
-        <w:t xml:space="preserve">Soil seed bank samples will be examined following the seedling emergence method, in which, 100g fractions of soil samples are mixed with sterilized potting mix to a 2-cm depth in 11- x 8.5- x 5-cm seedling trays. Six control trays will be prepared with sterile potting mix to check for contamination. Trays will then be placed in the greenhouse at ambient temperature. Watering will occur every other day until soil is saturated. As seedlings emerge they will be identified, counted, and removed on a weekly basis. The species that cannot be identified will be repotted until identifiable</w:t>
-      </w:r>
-      <w:r>
-        <w:t xml:space="preserve"> </w:t>
-      </w:r>
-      <w:r>
-        <w:t xml:space="preserve">(Price et al. 2010)</w:t>
-      </w:r>
-      <w:r>
-        <w:t xml:space="preserve">. In December of 2022, soil sample trays were placed outside to simulate winter conditions and potentially germinate seeds in the seed bank.</w:t>
-      </w:r>
-    </w:p>
-    <w:p>
-      <w:pPr>
-        <w:pStyle w:val="BodyText"/>
-      </w:pPr>
-      <w:r>
-        <w:t xml:space="preserve">A second soil sample following the same protocol will be conducted in March of 2023. These samples will examine what is readily germinable following natural winter weathering. These samples will be compared to the first set to examine post burn germinable seeds versus post winter germinable seeds.</w:t>
+        <w:t xml:space="preserve">To examine the effects of the fire on the seed bank, seed bank samples were collected in July 2022. Approximately X grams of soil was obtained from the top 5 cm of soil at six random sites in one of four treatments; over 50%</w:t>
+      </w:r>
+      <w:r>
+        <w:t xml:space="preserve"> </w:t>
+      </w:r>
+      <w:r>
+        <w:rPr>
+          <w:iCs/>
+          <w:i/>
+        </w:rPr>
+        <w:t xml:space="preserve">Rubus</w:t>
+      </w:r>
+      <w:r>
+        <w:t xml:space="preserve">-in fire, over 50%</w:t>
+      </w:r>
+      <w:r>
+        <w:t xml:space="preserve"> </w:t>
+      </w:r>
+      <w:r>
+        <w:rPr>
+          <w:iCs/>
+          <w:i/>
+        </w:rPr>
+        <w:t xml:space="preserve">Rubus</w:t>
+      </w:r>
+      <w:r>
+        <w:t xml:space="preserve">-out fire, under 25%</w:t>
+      </w:r>
+      <w:r>
+        <w:t xml:space="preserve"> </w:t>
+      </w:r>
+      <w:r>
+        <w:rPr>
+          <w:iCs/>
+          <w:i/>
+        </w:rPr>
+        <w:t xml:space="preserve">Rubus</w:t>
+      </w:r>
+      <w:r>
+        <w:t xml:space="preserve">-in fire, under 25%</w:t>
+      </w:r>
+      <w:r>
+        <w:t xml:space="preserve"> </w:t>
+      </w:r>
+      <w:r>
+        <w:rPr>
+          <w:iCs/>
+          <w:i/>
+        </w:rPr>
+        <w:t xml:space="preserve">Rubus</w:t>
+      </w:r>
+      <w:r>
+        <w:t xml:space="preserve">-out fire. A total of 24 soil seed banks samples were taken, placed in tins, transferred to the greenhouse, and placed in 11x8.5 inch seedling trays filled with potting mix to 5 cm depth. An additional six trays only filled with potting mix will act as greenhouse controls to rule out contamination. Trays were randomly set in the greenhouse at ambient temperature and humidity and measured continuously with a Govee probe. As seedlings emerge they will be identified, recorded, and removed; while the species that cannot be identified will be repotted until identifiable following</w:t>
+      </w:r>
+      <w:r>
+        <w:t xml:space="preserve"> </w:t>
+      </w:r>
+      <w:r>
+        <w:t xml:space="preserve">Price et al. (2010)</w:t>
+      </w:r>
+      <w:r>
+        <w:t xml:space="preserve">. Each month the trays were rotated in random order to rule out growth condition bias. In December of 2022, soil sample trays were placed outside to simulate winter conditions and potentially germinate seeds in the seed bank. A second soil sample following the same protocol will be conducted in March of 2023. These samples will examine what is readily germinable following natural winter weathering. These samples will be compared to the first set to examine post burn germinable seeds versus post winter germinable seeds.</w:t>
+      </w:r>
+    </w:p>
+    <w:p>
+      <w:r>
+        <w:br w:type="page"/>
       </w:r>
     </w:p>
     <w:bookmarkEnd w:id="21"/>
-    <w:bookmarkStart w:id="33" w:name="references"/>
+    <w:bookmarkStart w:id="32" w:name="references"/>
     <w:p>
       <w:pPr>
         <w:pStyle w:val="Heading1"/>
@@ -270,7 +251,7 @@
         <w:t xml:space="preserve">References</w:t>
       </w:r>
     </w:p>
-    <w:bookmarkStart w:id="32" w:name="refs"/>
+    <w:bookmarkStart w:id="31" w:name="refs"/>
     <w:bookmarkStart w:id="22" w:name="ref-Cain1930"/>
     <w:p>
       <w:pPr>
@@ -291,28 +272,18 @@
       </w:r>
     </w:p>
     <w:bookmarkEnd w:id="23"/>
-    <w:bookmarkStart w:id="24" w:name="ref-Hame1990"/>
+    <w:bookmarkStart w:id="25" w:name="ref-Lenz2015"/>
     <w:p>
       <w:pPr>
         <w:pStyle w:val="Bibliography"/>
       </w:pPr>
       <w:r>
-        <w:t xml:space="preserve">Hamel, P., and P. Somers. 1990. Vegetation analysis report: Roan mountain grassy balds. Challenge Cost Share Project.:25.</w:t>
-      </w:r>
-    </w:p>
-    <w:bookmarkEnd w:id="24"/>
-    <w:bookmarkStart w:id="26" w:name="ref-Lenz2015"/>
-    <w:p>
-      <w:pPr>
-        <w:pStyle w:val="Bibliography"/>
-      </w:pPr>
-      <w:r>
         <w:t xml:space="preserve">Lenze, N. 2015.</w:t>
       </w:r>
       <w:r>
         <w:t xml:space="preserve"> </w:t>
       </w:r>
-      <w:hyperlink r:id="rId25">
+      <w:hyperlink r:id="rId24">
         <w:r>
           <w:rPr>
             <w:rStyle w:val="Hyperlink"/>
@@ -324,29 +295,29 @@
         <w:t xml:space="preserve">.</w:t>
       </w:r>
     </w:p>
+    <w:bookmarkEnd w:id="25"/>
+    <w:bookmarkStart w:id="26" w:name="ref-Murd1986"/>
+    <w:p>
+      <w:pPr>
+        <w:pStyle w:val="Bibliography"/>
+      </w:pPr>
+      <w:r>
+        <w:t xml:space="preserve">Murdock, N. A. 1968. Evaluation of management techniques on a southern appalachian bald. Unpublished M.S. Thesis. Western Carolina University. 62 pp.</w:t>
+      </w:r>
+    </w:p>
     <w:bookmarkEnd w:id="26"/>
-    <w:bookmarkStart w:id="27" w:name="ref-Murd1986"/>
+    <w:bookmarkStart w:id="28" w:name="ref-Pric2010"/>
     <w:p>
       <w:pPr>
         <w:pStyle w:val="Bibliography"/>
       </w:pPr>
       <w:r>
-        <w:t xml:space="preserve">Murdock, N. A. 1968. Evaluation of management techniques on a southern appalachian bald. Unpublished M.S. Thesis. Western Carolina University. 62 pp.</w:t>
-      </w:r>
-    </w:p>
-    <w:bookmarkEnd w:id="27"/>
-    <w:bookmarkStart w:id="29" w:name="ref-Pric2010"/>
-    <w:p>
-      <w:pPr>
-        <w:pStyle w:val="Bibliography"/>
-      </w:pPr>
-      <w:r>
         <w:t xml:space="preserve">Price, J. N., B. R. Wright, C. L. Gross, and W. R. D. B. Whalley. 2010.</w:t>
       </w:r>
       <w:r>
         <w:t xml:space="preserve"> </w:t>
       </w:r>
-      <w:hyperlink r:id="rId28">
+      <w:hyperlink r:id="rId27">
         <w:r>
           <w:rPr>
             <w:rStyle w:val="Hyperlink"/>
@@ -358,8 +329,8 @@
         <w:t xml:space="preserve">. Methods in Ecology and Evolution 1:151–157.</w:t>
       </w:r>
     </w:p>
-    <w:bookmarkEnd w:id="29"/>
-    <w:bookmarkStart w:id="31" w:name="ref-Stok2022"/>
+    <w:bookmarkEnd w:id="28"/>
+    <w:bookmarkStart w:id="30" w:name="ref-Stok2022"/>
     <w:p>
       <w:pPr>
         <w:pStyle w:val="Bibliography"/>
@@ -370,7 +341,7 @@
       <w:r>
         <w:t xml:space="preserve"> </w:t>
       </w:r>
-      <w:hyperlink r:id="rId30">
+      <w:hyperlink r:id="rId29">
         <w:r>
           <w:rPr>
             <w:rStyle w:val="Hyperlink"/>
@@ -382,9 +353,9 @@
         <w:t xml:space="preserve">. Castanea 87:105–120.</w:t>
       </w:r>
     </w:p>
+    <w:bookmarkEnd w:id="30"/>
     <w:bookmarkEnd w:id="31"/>
     <w:bookmarkEnd w:id="32"/>
-    <w:bookmarkEnd w:id="33"/>
     <w:sectPr/>
   </w:body>
 </w:document>

</xml_diff>

<commit_message>
analysis, exp results, and seed bank
</commit_message>
<xml_diff>
--- a/proposal.docx
+++ b/proposal.docx
@@ -67,7 +67,7 @@
         <w:t xml:space="preserve"> </w:t>
       </w:r>
       <w:r>
-        <w:t xml:space="preserve">grassy</w:t>
+        <w:t xml:space="preserve">grass</w:t>
       </w:r>
       <w:r>
         <w:t xml:space="preserve"> </w:t>
@@ -345,6 +345,47 @@
       </w:pPr>
       <w:r>
         <w:t xml:space="preserve">Soil Seed bank</w:t>
+      </w:r>
+    </w:p>
+    <w:p>
+      <w:pPr>
+        <w:pStyle w:val="FirstParagraph"/>
+      </w:pPr>
+      <w:r>
+        <w:t xml:space="preserve">The soil seed bank is an ecologist’s term for the</w:t>
+      </w:r>
+      <w:r>
+        <w:t xml:space="preserve"> </w:t>
+      </w:r>
+      <w:r>
+        <w:t xml:space="preserve">“</w:t>
+      </w:r>
+      <w:r>
+        <w:t xml:space="preserve">advanced regeneration layer</w:t>
+      </w:r>
+      <w:r>
+        <w:t xml:space="preserve">”</w:t>
+      </w:r>
+      <w:r>
+        <w:t xml:space="preserve">, in this sense, ecologists look at what can grow in the next few years. Any estimate of vegetation types within the seed bank results in</w:t>
+      </w:r>
+      <w:r>
+        <w:t xml:space="preserve"> </w:t>
+      </w:r>
+      <w:r>
+        <w:t xml:space="preserve">“</w:t>
+      </w:r>
+      <w:r>
+        <w:t xml:space="preserve">What can grow here in the next few years, or growing seasons?</w:t>
+      </w:r>
+      <w:r>
+        <w:t xml:space="preserve">”</w:t>
+      </w:r>
+      <w:r>
+        <w:t xml:space="preserve"> </w:t>
+      </w:r>
+      <w:r>
+        <w:t xml:space="preserve">I took 24 samples of the seed bank following the February 2022 ground fire that occurred on Round Bald, in July of 2022. I also took a second set of seed bank samples in January of 2023 to use as a second sample set to compare with the previous sample set (i.e. to examine the advanced regeneration layer). As such, I plan to continue growing the first seed bank sample set as a base to ask our questions on our measured answer. The measured answer being our first and second seed bank samples in July of 2022 and January of 2023, respectively. Recently, the second seed bank set was acquired and set in the refrigerator until mid-April. At that point, I plan to fractionate the samples into four categories; burned, unburned, control, and greenhouse control. In which, I will examine vegetation types among each category. Initially these samples will be propagated with seltzer water to increase germination by providing extra carbon to the seeds, followed by tap water. This is because of a STEM student science project, which showed that carbonated water helps jump start germination and tap water supplies micronutrients to the growing plants. Mututalisms between germination requirements and invasive species can be secondary analysis to the measured states in 2020, 2022, and 2023.</w:t>
       </w:r>
     </w:p>
     <w:bookmarkEnd w:id="21"/>
@@ -739,18 +780,6 @@
         <w:t xml:space="preserve">surveyed on Round Bald were within the fire and the other half was outside of the fire boundary.</w:t>
       </w:r>
     </w:p>
-    <w:p>
-      <w:pPr>
-        <w:pStyle w:val="BodyText"/>
-      </w:pPr>
-      <w:r>
-        <w:rPr>
-          <w:iCs/>
-          <w:i/>
-        </w:rPr>
-        <w:t xml:space="preserve">In the January of 2023, we took a second soil seed bank sample and placed them in the fridge until Spring. In the Summer of 2023, we plan to do a repeat survey of the 95 plots from the previous season - 2022.[moove]</w:t>
-      </w:r>
-    </w:p>
     <w:bookmarkEnd w:id="24"/>
     <w:bookmarkEnd w:id="25"/>
     <w:bookmarkStart w:id="26" w:name="objectives"/>
@@ -759,7 +788,7 @@
         <w:pStyle w:val="Heading1"/>
       </w:pPr>
       <w:r>
-        <w:t xml:space="preserve">OBJECTIVES</w:t>
+        <w:t xml:space="preserve">Objectives</w:t>
       </w:r>
     </w:p>
     <w:p>
@@ -1098,6 +1127,79 @@
         <w:t xml:space="preserve">Analysis</w:t>
       </w:r>
     </w:p>
+    <w:p>
+      <w:pPr>
+        <w:pStyle w:val="FirstParagraph"/>
+      </w:pPr>
+      <w:r>
+        <w:t xml:space="preserve">For the time being, the data was recorded manually, then entered into excel to get a glimpse at the dynamics behind the low-intensity ground fire disturbance from January 2022. Based on cursory examination, blackberry is slightly increased in burned vs unburned. However, more analysis is needed. To do that I plan to follow the statistic tests that</w:t>
+      </w:r>
+      <w:r>
+        <w:t xml:space="preserve"> </w:t>
+      </w:r>
+      <w:r>
+        <w:t xml:space="preserve">Stokes and Horton (2022)</w:t>
+      </w:r>
+      <w:r>
+        <w:t xml:space="preserve"> </w:t>
+      </w:r>
+      <w:r>
+        <w:t xml:space="preserve">had conducted in 2020. Once I fully understand their analysis, then I will be able to connect the data in 2020 to the data in 2022 and 2023. Otherwise, I will also be using analysis conducted by</w:t>
+      </w:r>
+      <w:r>
+        <w:t xml:space="preserve"> </w:t>
+      </w:r>
+      <w:r>
+        <w:t xml:space="preserve">Price et al. (2010)</w:t>
+      </w:r>
+      <w:r>
+        <w:t xml:space="preserve">,</w:t>
+      </w:r>
+      <w:r>
+        <w:t xml:space="preserve"> </w:t>
+      </w:r>
+      <w:r>
+        <w:t xml:space="preserve">(</w:t>
+      </w:r>
+      <w:r>
+        <w:rPr>
+          <w:bCs/>
+          <w:b/>
+        </w:rPr>
+        <w:t xml:space="preserve">monar?</w:t>
+      </w:r>
+      <w:r>
+        <w:t xml:space="preserve">)</w:t>
+      </w:r>
+      <w:r>
+        <w:t xml:space="preserve"> </w:t>
+      </w:r>
+      <w:r>
+        <w:t xml:space="preserve">(</w:t>
+      </w:r>
+      <w:r>
+        <w:rPr>
+          <w:iCs/>
+          <w:i/>
+        </w:rPr>
+        <w:t xml:space="preserve">unpublished?</w:t>
+      </w:r>
+      <w:r>
+        <w:t xml:space="preserve"> </w:t>
+      </w:r>
+      <w:r>
+        <w:t xml:space="preserve">masters thesis), and</w:t>
+      </w:r>
+      <w:r>
+        <w:t xml:space="preserve"> </w:t>
+      </w:r>
+      <w:r>
+        <w:t xml:space="preserve">Murdock (1986)</w:t>
+      </w:r>
+      <w:r>
+        <w:t xml:space="preserve">. Beyond that, I plan to construct a 3-dimensional model to get a semi-realistic perception of the dynamic state of Round Bald.</w:t>
+      </w:r>
+    </w:p>
     <w:bookmarkEnd w:id="32"/>
     <w:bookmarkStart w:id="33" w:name="expected-outcomes"/>
     <w:p>
@@ -1106,6 +1208,28 @@
       </w:pPr>
       <w:r>
         <w:t xml:space="preserve">Expected Outcomes</w:t>
+      </w:r>
+    </w:p>
+    <w:p>
+      <w:pPr>
+        <w:pStyle w:val="FirstParagraph"/>
+      </w:pPr>
+      <w:r>
+        <w:t xml:space="preserve">I expect that Blackberry (Rubus) has slightly increased coverage following the February 2022 ground fire. I expect that grasses and sedges are little to not at all different after the same fire. If these statements are true, then implications for management are unchanged - fight fire as it arises and to not let the fire spread across the balds of Carver’s Gap. More data will be gathered over March through August to better compare the dataset from</w:t>
+      </w:r>
+      <w:r>
+        <w:t xml:space="preserve"> </w:t>
+      </w:r>
+      <w:r>
+        <w:t xml:space="preserve">Stokes and Horton (2022)</w:t>
+      </w:r>
+      <w:r>
+        <w:t xml:space="preserve">, with the data that has been gathered for this study.</w:t>
+      </w:r>
+    </w:p>
+    <w:p>
+      <w:r>
+        <w:br w:type="page"/>
       </w:r>
     </w:p>
     <w:bookmarkEnd w:id="33"/>

</xml_diff>